<commit_message>
submitting sprint backlogs 2 and 3
</commit_message>
<xml_diff>
--- a/backlogs/product backlog.docx
+++ b/backlogs/product backlog.docx
@@ -2,10 +2,21 @@
 <file path=word/document.xml><?xml version="1.0" encoding="utf-8"?>
 <w:document xmlns:wpc="http://schemas.microsoft.com/office/word/2010/wordprocessingCanvas" xmlns:mc="http://schemas.openxmlformats.org/markup-compatibility/2006" xmlns:o="urn:schemas-microsoft-com:office:office" xmlns:r="http://schemas.openxmlformats.org/officeDocument/2006/relationships" xmlns:m="http://schemas.openxmlformats.org/officeDocument/2006/math" xmlns:v="urn:schemas-microsoft-com:vml" xmlns:wp14="http://schemas.microsoft.com/office/word/2010/wordprocessingDrawing" xmlns:wp="http://schemas.openxmlformats.org/drawingml/2006/wordprocessingDrawing" xmlns:w10="urn:schemas-microsoft-com:office:word" xmlns:w="http://schemas.openxmlformats.org/wordprocessingml/2006/main" xmlns:w14="http://schemas.microsoft.com/office/word/2010/wordml" xmlns:w15="http://schemas.microsoft.com/office/word/2012/wordml" xmlns:wpg="http://schemas.microsoft.com/office/word/2010/wordprocessingGroup" xmlns:wpi="http://schemas.microsoft.com/office/word/2010/wordprocessingInk" xmlns:wne="http://schemas.microsoft.com/office/word/2006/wordml" xmlns:wps="http://schemas.microsoft.com/office/word/2010/wordprocessingShape" mc:Ignorable="w14 w15 wp14">
   <w:body>
-    <w:p/>
+    <w:p>
+      <w:bookmarkStart w:id="0" w:name="_GoBack"/>
+      <w:bookmarkEnd w:id="0"/>
+    </w:p>
     <w:p>
       <w:r>
-        <w:t>Product Backlog  :: GUI Calculator</w:t>
+        <w:t xml:space="preserve">Product </w:t>
+      </w:r>
+      <w:proofErr w:type="gramStart"/>
+      <w:r>
+        <w:t>Backlog  :</w:t>
+      </w:r>
+      <w:proofErr w:type="gramEnd"/>
+      <w:r>
+        <w:t>: GUI Calculator</w:t>
       </w:r>
     </w:p>
     <w:p/>
@@ -546,6 +557,11 @@
               <w:t>1 button for decimal point</w:t>
             </w:r>
           </w:p>
+          <w:p>
+            <w:pPr>
+              <w:jc w:val="center"/>
+            </w:pPr>
+          </w:p>
         </w:tc>
         <w:tc>
           <w:tcPr>
@@ -665,10 +681,8 @@
                 <w:w w:val="75"/>
                 <w:sz w:val="28"/>
               </w:rPr>
-              <w:t>In Progress</w:t>
-            </w:r>
-            <w:bookmarkStart w:id="0" w:name="_GoBack"/>
-            <w:bookmarkEnd w:id="0"/>
+              <w:t>Done</w:t>
+            </w:r>
           </w:p>
         </w:tc>
       </w:tr>
@@ -875,24 +889,7 @@
                 <w:w w:val="75"/>
                 <w:sz w:val="28"/>
               </w:rPr>
-              <w:t>To be</w:t>
-            </w:r>
-            <w:r>
-              <w:rPr>
-                <w:color w:val="CC4124"/>
-                <w:spacing w:val="-56"/>
-                <w:w w:val="75"/>
-                <w:sz w:val="28"/>
-              </w:rPr>
-              <w:t xml:space="preserve"> </w:t>
-            </w:r>
-            <w:r>
-              <w:rPr>
-                <w:color w:val="CC4124"/>
-                <w:w w:val="75"/>
-                <w:sz w:val="28"/>
-              </w:rPr>
-              <w:t>started</w:t>
+              <w:t>Done</w:t>
             </w:r>
           </w:p>
         </w:tc>
@@ -1081,7 +1078,7 @@
             <w:pPr>
               <w:pStyle w:val="TableParagraph"/>
               <w:spacing w:before="88"/>
-              <w:ind w:left="140"/>
+              <w:ind w:left="0"/>
               <w:rPr>
                 <w:sz w:val="28"/>
               </w:rPr>
@@ -1092,24 +1089,7 @@
                 <w:w w:val="75"/>
                 <w:sz w:val="28"/>
               </w:rPr>
-              <w:t>To be</w:t>
-            </w:r>
-            <w:r>
-              <w:rPr>
-                <w:color w:val="CC4124"/>
-                <w:spacing w:val="-56"/>
-                <w:w w:val="75"/>
-                <w:sz w:val="28"/>
-              </w:rPr>
-              <w:t xml:space="preserve"> </w:t>
-            </w:r>
-            <w:r>
-              <w:rPr>
-                <w:color w:val="CC4124"/>
-                <w:w w:val="75"/>
-                <w:sz w:val="28"/>
-              </w:rPr>
-              <w:t>started</w:t>
+              <w:t xml:space="preserve">  Done</w:t>
             </w:r>
           </w:p>
         </w:tc>
@@ -1247,7 +1227,10 @@
               </w:tabs>
             </w:pPr>
             <w:r>
-              <w:t xml:space="preserve"> I can calculate  logarithmic operation</w:t>
+              <w:t xml:space="preserve"> I can calculate trigonometr</w:t>
+            </w:r>
+            <w:r>
+              <w:t>ic operation</w:t>
             </w:r>
           </w:p>
           <w:p>
@@ -1351,24 +1334,7 @@
                 <w:w w:val="75"/>
                 <w:sz w:val="28"/>
               </w:rPr>
-              <w:t>To be</w:t>
-            </w:r>
-            <w:r>
-              <w:rPr>
-                <w:color w:val="CC4124"/>
-                <w:spacing w:val="-56"/>
-                <w:w w:val="75"/>
-                <w:sz w:val="28"/>
-              </w:rPr>
-              <w:t xml:space="preserve"> </w:t>
-            </w:r>
-            <w:r>
-              <w:rPr>
-                <w:color w:val="CC4124"/>
-                <w:w w:val="75"/>
-                <w:sz w:val="28"/>
-              </w:rPr>
-              <w:t>started</w:t>
+              <w:t>Done</w:t>
             </w:r>
           </w:p>
         </w:tc>
@@ -1588,24 +1554,7 @@
                 <w:w w:val="75"/>
                 <w:sz w:val="28"/>
               </w:rPr>
-              <w:t>To be</w:t>
-            </w:r>
-            <w:r>
-              <w:rPr>
-                <w:color w:val="CC4124"/>
-                <w:spacing w:val="-56"/>
-                <w:w w:val="75"/>
-                <w:sz w:val="28"/>
-              </w:rPr>
-              <w:t xml:space="preserve"> </w:t>
-            </w:r>
-            <w:r>
-              <w:rPr>
-                <w:color w:val="CC4124"/>
-                <w:w w:val="75"/>
-                <w:sz w:val="28"/>
-              </w:rPr>
-              <w:t>started</w:t>
+              <w:t>In progress</w:t>
             </w:r>
           </w:p>
         </w:tc>
@@ -1810,24 +1759,7 @@
                 <w:w w:val="75"/>
                 <w:sz w:val="28"/>
               </w:rPr>
-              <w:t>To be</w:t>
-            </w:r>
-            <w:r>
-              <w:rPr>
-                <w:color w:val="CC4124"/>
-                <w:spacing w:val="-56"/>
-                <w:w w:val="75"/>
-                <w:sz w:val="28"/>
-              </w:rPr>
-              <w:t xml:space="preserve"> </w:t>
-            </w:r>
-            <w:r>
-              <w:rPr>
-                <w:color w:val="CC4124"/>
-                <w:w w:val="75"/>
-                <w:sz w:val="28"/>
-              </w:rPr>
-              <w:t>started</w:t>
+              <w:t>In progress</w:t>
             </w:r>
           </w:p>
         </w:tc>
@@ -2040,24 +1972,7 @@
                 <w:w w:val="75"/>
                 <w:sz w:val="28"/>
               </w:rPr>
-              <w:t>To be</w:t>
-            </w:r>
-            <w:r>
-              <w:rPr>
-                <w:color w:val="CC4124"/>
-                <w:spacing w:val="-56"/>
-                <w:w w:val="75"/>
-                <w:sz w:val="28"/>
-              </w:rPr>
-              <w:t xml:space="preserve"> </w:t>
-            </w:r>
-            <w:r>
-              <w:rPr>
-                <w:color w:val="CC4124"/>
-                <w:w w:val="75"/>
-                <w:sz w:val="28"/>
-              </w:rPr>
-              <w:t>started</w:t>
+              <w:t>In progress</w:t>
             </w:r>
           </w:p>
         </w:tc>

</xml_diff>